<commit_message>
TP5 Question 3 en cours
</commit_message>
<xml_diff>
--- a/TP5/CompteRendu.docx
+++ b/TP5/CompteRendu.docx
@@ -13,8 +13,16 @@
         <w:rPr>
           <w:b/>
         </w:rPr>
-        <w:t>Question 1 : Masques de Sobel</w:t>
-      </w:r>
+        <w:t xml:space="preserve">Question 1 : Masques de </w:t>
+      </w:r>
+      <w:proofErr w:type="spellStart"/>
+      <w:r>
+        <w:rPr>
+          <w:b/>
+        </w:rPr>
+        <w:t>Sobel</w:t>
+      </w:r>
+      <w:proofErr w:type="spellEnd"/>
     </w:p>
     <w:p>
       <w:pPr>
@@ -102,12 +110,16 @@
           </wp:anchor>
         </w:drawing>
       </w:r>
+      <w:proofErr w:type="spellStart"/>
+      <w:proofErr w:type="gramStart"/>
       <w:r>
         <w:rPr>
           <w:i/>
         </w:rPr>
         <w:t>barbaraAscii</w:t>
       </w:r>
+      <w:proofErr w:type="spellEnd"/>
+      <w:proofErr w:type="gramEnd"/>
       <w:r>
         <w:rPr>
           <w:i/>
@@ -125,11 +137,27 @@
       </w:r>
       <w:r>
         <w:tab/>
-        <w:t>Après masque de Sobel X</w:t>
-      </w:r>
-      <w:r>
-        <w:tab/>
-        <w:t xml:space="preserve">        Après masque de Sobel Y</w:t>
+        <w:t xml:space="preserve">Après masque de </w:t>
+      </w:r>
+      <w:proofErr w:type="spellStart"/>
+      <w:r>
+        <w:t>Sobel</w:t>
+      </w:r>
+      <w:proofErr w:type="spellEnd"/>
+      <w:r>
+        <w:t xml:space="preserve"> X</w:t>
+      </w:r>
+      <w:r>
+        <w:tab/>
+        <w:t xml:space="preserve">        Après masque de </w:t>
+      </w:r>
+      <w:proofErr w:type="spellStart"/>
+      <w:r>
+        <w:t>Sobel</w:t>
+      </w:r>
+      <w:proofErr w:type="spellEnd"/>
+      <w:r>
+        <w:t xml:space="preserve"> Y</w:t>
       </w:r>
     </w:p>
     <w:p>
@@ -144,12 +172,14 @@
           <w:i/>
         </w:rPr>
       </w:pPr>
+      <w:proofErr w:type="gramStart"/>
       <w:r>
         <w:rPr>
           <w:i/>
         </w:rPr>
         <w:t>micros</w:t>
       </w:r>
+      <w:proofErr w:type="gramEnd"/>
     </w:p>
     <w:p>
       <w:pPr>
@@ -231,28 +261,46 @@
       </w:r>
       <w:r>
         <w:tab/>
-        <w:t>Après masque de Sobel X</w:t>
-      </w:r>
-      <w:r>
-        <w:tab/>
-        <w:t xml:space="preserve">        Après masque de Sobel Y</w:t>
-      </w:r>
-    </w:p>
-    <w:p>
-      <w:pPr>
-        <w:jc w:val="both"/>
-      </w:pPr>
-    </w:p>
-    <w:p>
-      <w:pPr>
-        <w:jc w:val="both"/>
-      </w:pPr>
+        <w:t xml:space="preserve">Après masque de </w:t>
+      </w:r>
+      <w:proofErr w:type="spellStart"/>
+      <w:r>
+        <w:t>Sobel</w:t>
+      </w:r>
+      <w:proofErr w:type="spellEnd"/>
+      <w:r>
+        <w:t xml:space="preserve"> X</w:t>
+      </w:r>
+      <w:r>
+        <w:tab/>
+        <w:t xml:space="preserve">        Après masque de </w:t>
+      </w:r>
+      <w:proofErr w:type="spellStart"/>
+      <w:r>
+        <w:t>Sobel</w:t>
+      </w:r>
+      <w:proofErr w:type="spellEnd"/>
+      <w:r>
+        <w:t xml:space="preserve"> Y</w:t>
+      </w:r>
+    </w:p>
+    <w:p>
+      <w:pPr>
+        <w:jc w:val="both"/>
+      </w:pPr>
+    </w:p>
+    <w:p>
+      <w:pPr>
+        <w:jc w:val="both"/>
+      </w:pPr>
+      <w:proofErr w:type="gramStart"/>
       <w:r>
         <w:rPr>
           <w:i/>
         </w:rPr>
         <w:t>photo</w:t>
       </w:r>
+      <w:proofErr w:type="gramEnd"/>
     </w:p>
     <w:p>
       <w:pPr>
@@ -338,11 +386,27 @@
       </w:r>
       <w:r>
         <w:tab/>
-        <w:t>Après masque de Sobel X</w:t>
-      </w:r>
-      <w:r>
-        <w:tab/>
-        <w:t xml:space="preserve">        Après masque de Sobel Y</w:t>
+        <w:t xml:space="preserve">Après masque de </w:t>
+      </w:r>
+      <w:proofErr w:type="spellStart"/>
+      <w:r>
+        <w:t>Sobel</w:t>
+      </w:r>
+      <w:proofErr w:type="spellEnd"/>
+      <w:r>
+        <w:t xml:space="preserve"> X</w:t>
+      </w:r>
+      <w:r>
+        <w:tab/>
+        <w:t xml:space="preserve">        Après masque de </w:t>
+      </w:r>
+      <w:proofErr w:type="spellStart"/>
+      <w:r>
+        <w:t>Sobel</w:t>
+      </w:r>
+      <w:proofErr w:type="spellEnd"/>
+      <w:r>
+        <w:t xml:space="preserve"> Y</w:t>
       </w:r>
     </w:p>
     <w:p>
@@ -418,12 +482,14 @@
           </wp:anchor>
         </w:drawing>
       </w:r>
+      <w:proofErr w:type="gramStart"/>
       <w:r>
         <w:rPr>
           <w:i/>
         </w:rPr>
         <w:t>souris</w:t>
       </w:r>
+      <w:proofErr w:type="gramEnd"/>
     </w:p>
     <w:p>
       <w:pPr>
@@ -442,11 +508,27 @@
         <w:t xml:space="preserve">           </w:t>
       </w:r>
       <w:r>
-        <w:t xml:space="preserve"> Après masque de Sobel X</w:t>
-      </w:r>
-      <w:r>
-        <w:tab/>
-        <w:t xml:space="preserve">             Après masque de Sobel Y</w:t>
+        <w:t xml:space="preserve"> Après masque de </w:t>
+      </w:r>
+      <w:proofErr w:type="spellStart"/>
+      <w:r>
+        <w:t>Sobel</w:t>
+      </w:r>
+      <w:proofErr w:type="spellEnd"/>
+      <w:r>
+        <w:t xml:space="preserve"> X</w:t>
+      </w:r>
+      <w:r>
+        <w:tab/>
+        <w:t xml:space="preserve">             Après masque de </w:t>
+      </w:r>
+      <w:proofErr w:type="spellStart"/>
+      <w:r>
+        <w:t>Sobel</w:t>
+      </w:r>
+      <w:proofErr w:type="spellEnd"/>
+      <w:r>
+        <w:t xml:space="preserve"> Y</w:t>
       </w:r>
     </w:p>
     <w:p>
@@ -465,12 +547,14 @@
           <w:i/>
         </w:rPr>
       </w:pPr>
+      <w:proofErr w:type="spellStart"/>
       <w:r>
         <w:rPr>
           <w:i/>
         </w:rPr>
         <w:t>Synth</w:t>
       </w:r>
+      <w:proofErr w:type="spellEnd"/>
     </w:p>
     <w:p>
       <w:pPr>
@@ -562,11 +646,27 @@
       </w:r>
       <w:r>
         <w:tab/>
-        <w:t>Après masque de Sobel X</w:t>
-      </w:r>
-      <w:r>
-        <w:tab/>
-        <w:t>Après masque de Sobel Y</w:t>
+        <w:t xml:space="preserve">Après masque de </w:t>
+      </w:r>
+      <w:proofErr w:type="spellStart"/>
+      <w:r>
+        <w:t>Sobel</w:t>
+      </w:r>
+      <w:proofErr w:type="spellEnd"/>
+      <w:r>
+        <w:t xml:space="preserve"> X</w:t>
+      </w:r>
+      <w:r>
+        <w:tab/>
+        <w:t xml:space="preserve">Après masque de </w:t>
+      </w:r>
+      <w:proofErr w:type="spellStart"/>
+      <w:r>
+        <w:t>Sobel</w:t>
+      </w:r>
+      <w:proofErr w:type="spellEnd"/>
+      <w:r>
+        <w:t xml:space="preserve"> Y</w:t>
       </w:r>
     </w:p>
     <w:p>
@@ -667,12 +767,14 @@
       <w:pPr>
         <w:jc w:val="both"/>
       </w:pPr>
+      <w:proofErr w:type="spellStart"/>
       <w:r>
         <w:rPr>
           <w:u w:val="single"/>
         </w:rPr>
         <w:t>Norme_Gradient</w:t>
       </w:r>
+      <w:proofErr w:type="spellEnd"/>
       <w:r>
         <w:rPr>
           <w:u w:val="single"/>
@@ -690,12 +792,16 @@
           <w:i/>
         </w:rPr>
       </w:pPr>
+      <w:proofErr w:type="spellStart"/>
+      <w:proofErr w:type="gramStart"/>
       <w:r>
         <w:rPr>
           <w:i/>
         </w:rPr>
         <w:t>barbaraAscii</w:t>
       </w:r>
+      <w:proofErr w:type="spellEnd"/>
+      <w:proofErr w:type="gramEnd"/>
     </w:p>
     <w:p>
       <w:pPr>
@@ -784,8 +890,13 @@
       </w:r>
       <w:r>
         <w:tab/>
-        <w:t xml:space="preserve">    Après application de Norme_Gradient</w:t>
-      </w:r>
+        <w:t xml:space="preserve">    Après application de </w:t>
+      </w:r>
+      <w:proofErr w:type="spellStart"/>
+      <w:r>
+        <w:t>Norme_Gradient</w:t>
+      </w:r>
+      <w:proofErr w:type="spellEnd"/>
     </w:p>
     <w:p/>
     <w:p>
@@ -794,12 +905,14 @@
           <w:i/>
         </w:rPr>
       </w:pPr>
+      <w:proofErr w:type="gramStart"/>
       <w:r>
         <w:rPr>
           <w:i/>
         </w:rPr>
         <w:t>micros</w:t>
       </w:r>
+      <w:proofErr w:type="gramEnd"/>
     </w:p>
     <w:p>
       <w:r>
@@ -885,8 +998,13 @@
       </w:r>
       <w:r>
         <w:tab/>
-        <w:t xml:space="preserve">      Après application de Norme_Gradient</w:t>
-      </w:r>
+        <w:t xml:space="preserve">      Après application de </w:t>
+      </w:r>
+      <w:proofErr w:type="spellStart"/>
+      <w:r>
+        <w:t>Norme_Gradient</w:t>
+      </w:r>
+      <w:proofErr w:type="spellEnd"/>
     </w:p>
     <w:p>
       <w:pPr>
@@ -894,6 +1012,7 @@
           <w:i/>
         </w:rPr>
       </w:pPr>
+      <w:proofErr w:type="gramStart"/>
       <w:r>
         <w:rPr>
           <w:i/>
@@ -901,6 +1020,7 @@
         <w:lastRenderedPageBreak/>
         <w:t>photo</w:t>
       </w:r>
+      <w:proofErr w:type="gramEnd"/>
     </w:p>
     <w:p>
       <w:r>
@@ -983,8 +1103,13 @@
       </w:r>
       <w:r>
         <w:tab/>
-        <w:t xml:space="preserve">          Après application de Norme_Gradient</w:t>
-      </w:r>
+        <w:t xml:space="preserve">          Après application de </w:t>
+      </w:r>
+      <w:proofErr w:type="spellStart"/>
+      <w:r>
+        <w:t>Norme_Gradient</w:t>
+      </w:r>
+      <w:proofErr w:type="spellEnd"/>
     </w:p>
     <w:p/>
     <w:p/>
@@ -1001,12 +1126,14 @@
           <w:i/>
         </w:rPr>
       </w:pPr>
+      <w:proofErr w:type="gramStart"/>
       <w:r>
         <w:rPr>
           <w:i/>
         </w:rPr>
         <w:t>souris</w:t>
       </w:r>
+      <w:proofErr w:type="gramEnd"/>
     </w:p>
     <w:p>
       <w:r>
@@ -1086,8 +1213,13 @@
       </w:r>
       <w:r>
         <w:tab/>
-        <w:t xml:space="preserve">        Après application de Norme_Gradient</w:t>
-      </w:r>
+        <w:t xml:space="preserve">        Après application de </w:t>
+      </w:r>
+      <w:proofErr w:type="spellStart"/>
+      <w:r>
+        <w:t>Norme_Gradient</w:t>
+      </w:r>
+      <w:proofErr w:type="spellEnd"/>
     </w:p>
     <w:p/>
     <w:p/>
@@ -1102,12 +1234,14 @@
           <w:i/>
         </w:rPr>
       </w:pPr>
+      <w:proofErr w:type="spellStart"/>
       <w:r>
         <w:rPr>
           <w:i/>
         </w:rPr>
         <w:t>Synth</w:t>
       </w:r>
+      <w:proofErr w:type="spellEnd"/>
     </w:p>
     <w:p>
       <w:r>
@@ -1190,8 +1324,13 @@
       </w:r>
       <w:r>
         <w:tab/>
-        <w:t xml:space="preserve">          Après application de Norme_Gradient</w:t>
-      </w:r>
+        <w:t xml:space="preserve">          Après application de </w:t>
+      </w:r>
+      <w:proofErr w:type="spellStart"/>
+      <w:r>
+        <w:t>Norme_Gradient</w:t>
+      </w:r>
+      <w:proofErr w:type="spellEnd"/>
     </w:p>
     <w:p/>
     <w:p/>
@@ -1205,6 +1344,7 @@
           <w:u w:val="single"/>
         </w:rPr>
       </w:pPr>
+      <w:proofErr w:type="spellStart"/>
       <w:r>
         <w:rPr>
           <w:u w:val="single"/>
@@ -1212,6 +1352,7 @@
         <w:lastRenderedPageBreak/>
         <w:t>Norme_Gradient_Seuil</w:t>
       </w:r>
+      <w:proofErr w:type="spellEnd"/>
     </w:p>
     <w:p>
       <w:pPr>
@@ -1228,12 +1369,16 @@
           <w:i/>
         </w:rPr>
       </w:pPr>
+      <w:proofErr w:type="spellStart"/>
+      <w:proofErr w:type="gramStart"/>
       <w:r>
         <w:rPr>
           <w:i/>
         </w:rPr>
         <w:t>barbaraASCII</w:t>
       </w:r>
+      <w:proofErr w:type="spellEnd"/>
+      <w:proofErr w:type="gramEnd"/>
     </w:p>
     <w:p>
       <w:pPr>
@@ -1587,12 +1732,14 @@
           </wp:anchor>
         </w:drawing>
       </w:r>
+      <w:proofErr w:type="gramStart"/>
       <w:r>
         <w:rPr>
           <w:i/>
         </w:rPr>
         <w:t>micros</w:t>
       </w:r>
+      <w:proofErr w:type="gramEnd"/>
     </w:p>
     <w:p>
       <w:pPr>
@@ -1637,7 +1784,15 @@
         <w:jc w:val="both"/>
       </w:pPr>
       <w:r>
-        <w:t xml:space="preserve">Nous pouvons remarquer, comme pour l’image précédente, que le seuil à 25 également trop faible et n’offre pas de résultats exploitables. En revanche, là où le seuil à 60 était particulièrement efficace sur barbaraASCII, celui-ci offre un résultat plutôt mal dégrossi avec de nombreux parasites, là où le seuil à 200 nous offre des contours bien nets, quoiqu’un peu discontinus. Cette perte de contours pourrait être corrigée en choisissant une valeur </w:t>
+        <w:t xml:space="preserve">Nous pouvons remarquer, comme pour l’image précédente, que le seuil à 25 également trop faible et n’offre pas de résultats exploitables. En revanche, là où le seuil à 60 était particulièrement efficace sur </w:t>
+      </w:r>
+      <w:proofErr w:type="spellStart"/>
+      <w:r>
+        <w:t>barbaraASCII</w:t>
+      </w:r>
+      <w:proofErr w:type="spellEnd"/>
+      <w:r>
+        <w:t xml:space="preserve">, celui-ci offre un résultat plutôt mal dégrossi avec de nombreux parasites, là où le seuil à 200 nous offre des contours bien nets, quoiqu’un peu discontinus. Cette perte de contours pourrait être corrigée en choisissant une valeur </w:t>
       </w:r>
       <w:r>
         <w:t xml:space="preserve">de seuil </w:t>
@@ -1725,12 +1880,14 @@
           </wp:anchor>
         </w:drawing>
       </w:r>
+      <w:proofErr w:type="gramStart"/>
       <w:r>
         <w:rPr>
           <w:i/>
         </w:rPr>
         <w:t>photo</w:t>
       </w:r>
+      <w:proofErr w:type="gramEnd"/>
     </w:p>
     <w:p>
       <w:pPr>
@@ -1793,12 +1950,14 @@
           <w:i/>
         </w:rPr>
       </w:pPr>
+      <w:proofErr w:type="gramStart"/>
       <w:r>
         <w:rPr>
           <w:i/>
         </w:rPr>
         <w:t>souris</w:t>
       </w:r>
+      <w:proofErr w:type="gramEnd"/>
     </w:p>
     <w:p>
       <w:pPr>
@@ -1927,12 +2086,14 @@
           <w:i/>
         </w:rPr>
       </w:pPr>
+      <w:proofErr w:type="spellStart"/>
       <w:r>
         <w:rPr>
           <w:i/>
         </w:rPr>
         <w:t>Synth</w:t>
       </w:r>
+      <w:proofErr w:type="spellEnd"/>
     </w:p>
     <w:p>
       <w:pPr>
@@ -2270,7 +2431,15 @@
         </w:drawing>
       </w:r>
       <w:r>
-        <w:t>Etant donné que nous avons plusieurs fois constaté qu’une valeur de seuil intermédiaire à 60 et 200 serait plus indiquée, voici les images précédemment étudiées après application de l’algorithme avec un seuil à 130</w:t>
+        <w:t xml:space="preserve">Etant donné que nous avons plusieurs fois constaté qu’une valeur de seuil intermédiaire à 60 et 200 </w:t>
+      </w:r>
+      <w:proofErr w:type="gramStart"/>
+      <w:r>
+        <w:t>serait</w:t>
+      </w:r>
+      <w:proofErr w:type="gramEnd"/>
+      <w:r>
+        <w:t xml:space="preserve"> plus indiquée, voici les images précédemment étudiées après application de l’algorithme avec un seuil à 130</w:t>
       </w:r>
       <w:r>
         <w:t>.</w:t>
@@ -2425,7 +2594,6 @@
     <w:p/>
     <w:p/>
     <w:p/>
-    <w:p/>
     <w:p>
       <w:pPr>
         <w:jc w:val="both"/>
@@ -2443,11 +2611,16 @@
       <w:pPr>
         <w:jc w:val="both"/>
       </w:pPr>
-    </w:p>
-    <w:p>
-      <w:pPr>
-        <w:jc w:val="both"/>
-      </w:pPr>
+      <w:r>
+        <w:t>Pour conclure, nous pouvons affirmer que la valeur de seuil la plus adaptée parmi celles testées est 130, sauf peut-être pour l’image photo, pour laquelle on pourrait avoir une préférence pour la valeur de seuil à 200.</w:t>
+      </w:r>
+    </w:p>
+    <w:p>
+      <w:pPr>
+        <w:jc w:val="both"/>
+      </w:pPr>
+      <w:bookmarkStart w:id="0" w:name="_GoBack"/>
+      <w:bookmarkEnd w:id="0"/>
     </w:p>
     <w:p>
       <w:pPr>
@@ -2465,8 +2638,6 @@
       <w:pPr>
         <w:jc w:val="both"/>
       </w:pPr>
-      <w:bookmarkStart w:id="0" w:name="_GoBack"/>
-      <w:bookmarkEnd w:id="0"/>
     </w:p>
     <w:sectPr>
       <w:headerReference w:type="default" r:id="rId29"/>

</xml_diff>

<commit_message>
Plus que la question 4 a faire
</commit_message>
<xml_diff>
--- a/TP5/CompteRendu.docx
+++ b/TP5/CompteRendu.docx
@@ -45,6 +45,8 @@
       <w:r>
         <w:rPr>
           <w:i/>
+          <w:noProof/>
+          <w:lang w:eastAsia="fr-FR"/>
         </w:rPr>
         <w:drawing>
           <wp:anchor distT="0" distB="0" distL="114300" distR="114300" simplePos="0" relativeHeight="251658240" behindDoc="1" locked="0" layoutInCell="1" allowOverlap="1" wp14:anchorId="36D1EF2B" wp14:editId="2ED106EF">
@@ -186,6 +188,10 @@
         <w:jc w:val="both"/>
       </w:pPr>
       <w:r>
+        <w:rPr>
+          <w:noProof/>
+          <w:lang w:eastAsia="fr-FR"/>
+        </w:rPr>
         <w:drawing>
           <wp:anchor distT="0" distB="0" distL="114300" distR="114300" simplePos="0" relativeHeight="251659264" behindDoc="1" locked="0" layoutInCell="1" allowOverlap="1" wp14:anchorId="0044E0CD" wp14:editId="6D70C79A">
             <wp:simplePos x="0" y="0"/>
@@ -417,6 +423,10 @@
         </w:rPr>
       </w:pPr>
       <w:r>
+        <w:rPr>
+          <w:noProof/>
+          <w:lang w:eastAsia="fr-FR"/>
+        </w:rPr>
         <w:lastRenderedPageBreak/>
         <w:drawing>
           <wp:anchor distT="0" distB="0" distL="114300" distR="114300" simplePos="0" relativeHeight="251661312" behindDoc="1" locked="0" layoutInCell="1" allowOverlap="1" wp14:anchorId="78FA49A3" wp14:editId="34E7EF32">
@@ -2619,28 +2629,968 @@
       <w:pPr>
         <w:jc w:val="both"/>
       </w:pPr>
+    </w:p>
+    <w:p>
+      <w:pPr>
+        <w:jc w:val="both"/>
+      </w:pPr>
+      <w:r>
+        <w:rPr>
+          <w:b/>
+        </w:rPr>
+        <w:lastRenderedPageBreak/>
+        <w:t>Question 3 : Suppression des non maxima</w:t>
+      </w:r>
+    </w:p>
+    <w:p>
+      <w:pPr>
+        <w:jc w:val="both"/>
+      </w:pPr>
+      <w:r>
+        <w:t>Bien que l’on n’obtienne pas sur la souris le résultat présenté dans l’exemple du cours, l’algorithme semble fournir un résultat satisfaisant sur l’ensemble des images de test.</w:t>
+      </w:r>
+    </w:p>
+    <w:p>
+      <w:pPr>
+        <w:jc w:val="both"/>
+        <w:rPr>
+          <w:i/>
+        </w:rPr>
+      </w:pPr>
+      <w:proofErr w:type="spellStart"/>
+      <w:proofErr w:type="gramStart"/>
+      <w:r>
+        <w:rPr>
+          <w:i/>
+        </w:rPr>
+        <w:t>barbaraASCII</w:t>
+      </w:r>
+      <w:proofErr w:type="spellEnd"/>
+      <w:proofErr w:type="gramEnd"/>
+    </w:p>
+    <w:p>
+      <w:pPr>
+        <w:ind w:left="708" w:firstLine="708"/>
+        <w:jc w:val="both"/>
+      </w:pPr>
+      <w:r>
+        <w:rPr>
+          <w:noProof/>
+          <w:lang w:eastAsia="fr-FR"/>
+        </w:rPr>
+        <w:drawing>
+          <wp:anchor distT="0" distB="0" distL="114300" distR="114300" simplePos="0" relativeHeight="251680768" behindDoc="1" locked="0" layoutInCell="1" allowOverlap="1" wp14:anchorId="1757D909" wp14:editId="202DFD3F">
+            <wp:simplePos x="0" y="0"/>
+            <wp:positionH relativeFrom="column">
+              <wp:posOffset>2392045</wp:posOffset>
+            </wp:positionH>
+            <wp:positionV relativeFrom="paragraph">
+              <wp:posOffset>212725</wp:posOffset>
+            </wp:positionV>
+            <wp:extent cx="2438400" cy="2508250"/>
+            <wp:effectExtent l="0" t="0" r="0" b="6350"/>
+            <wp:wrapTight wrapText="bothSides">
+              <wp:wrapPolygon edited="0">
+                <wp:start x="0" y="0"/>
+                <wp:lineTo x="0" y="21491"/>
+                <wp:lineTo x="21431" y="21491"/>
+                <wp:lineTo x="21431" y="0"/>
+                <wp:lineTo x="0" y="0"/>
+              </wp:wrapPolygon>
+            </wp:wrapTight>
+            <wp:docPr id="18" name="Image 18"/>
+            <wp:cNvGraphicFramePr>
+              <a:graphicFrameLocks xmlns:a="http://schemas.openxmlformats.org/drawingml/2006/main" noChangeAspect="1"/>
+            </wp:cNvGraphicFramePr>
+            <a:graphic xmlns:a="http://schemas.openxmlformats.org/drawingml/2006/main">
+              <a:graphicData uri="http://schemas.openxmlformats.org/drawingml/2006/picture">
+                <pic:pic xmlns:pic="http://schemas.openxmlformats.org/drawingml/2006/picture">
+                  <pic:nvPicPr>
+                    <pic:cNvPr id="0" name=""/>
+                    <pic:cNvPicPr/>
+                  </pic:nvPicPr>
+                  <pic:blipFill>
+                    <a:blip r:embed="rId29">
+                      <a:extLst>
+                        <a:ext uri="{28A0092B-C50C-407E-A947-70E740481C1C}">
+                          <a14:useLocalDpi xmlns:a14="http://schemas.microsoft.com/office/drawing/2010/main" val="0"/>
+                        </a:ext>
+                      </a:extLst>
+                    </a:blip>
+                    <a:stretch>
+                      <a:fillRect/>
+                    </a:stretch>
+                  </pic:blipFill>
+                  <pic:spPr>
+                    <a:xfrm>
+                      <a:off x="0" y="0"/>
+                      <a:ext cx="2438400" cy="2508250"/>
+                    </a:xfrm>
+                    <a:prstGeom prst="rect">
+                      <a:avLst/>
+                    </a:prstGeom>
+                  </pic:spPr>
+                </pic:pic>
+              </a:graphicData>
+            </a:graphic>
+            <wp14:sizeRelH relativeFrom="page">
+              <wp14:pctWidth>0</wp14:pctWidth>
+            </wp14:sizeRelH>
+            <wp14:sizeRelV relativeFrom="page">
+              <wp14:pctHeight>0</wp14:pctHeight>
+            </wp14:sizeRelV>
+          </wp:anchor>
+        </w:drawing>
+      </w:r>
+      <w:r>
+        <w:rPr>
+          <w:noProof/>
+          <w:lang w:eastAsia="fr-FR"/>
+        </w:rPr>
+        <w:drawing>
+          <wp:anchor distT="0" distB="0" distL="114300" distR="114300" simplePos="0" relativeHeight="251682816" behindDoc="1" locked="0" layoutInCell="1" allowOverlap="1" wp14:anchorId="1F591E99" wp14:editId="38F79CB6">
+            <wp:simplePos x="0" y="0"/>
+            <wp:positionH relativeFrom="column">
+              <wp:posOffset>-45720</wp:posOffset>
+            </wp:positionH>
+            <wp:positionV relativeFrom="paragraph">
+              <wp:posOffset>213360</wp:posOffset>
+            </wp:positionV>
+            <wp:extent cx="2438400" cy="2508250"/>
+            <wp:effectExtent l="0" t="0" r="0" b="6350"/>
+            <wp:wrapTight wrapText="bothSides">
+              <wp:wrapPolygon edited="0">
+                <wp:start x="0" y="0"/>
+                <wp:lineTo x="0" y="21491"/>
+                <wp:lineTo x="21431" y="21491"/>
+                <wp:lineTo x="21431" y="0"/>
+                <wp:lineTo x="0" y="0"/>
+              </wp:wrapPolygon>
+            </wp:wrapTight>
+            <wp:docPr id="24" name="Image 24"/>
+            <wp:cNvGraphicFramePr>
+              <a:graphicFrameLocks xmlns:a="http://schemas.openxmlformats.org/drawingml/2006/main" noChangeAspect="1"/>
+            </wp:cNvGraphicFramePr>
+            <a:graphic xmlns:a="http://schemas.openxmlformats.org/drawingml/2006/main">
+              <a:graphicData uri="http://schemas.openxmlformats.org/drawingml/2006/picture">
+                <pic:pic xmlns:pic="http://schemas.openxmlformats.org/drawingml/2006/picture">
+                  <pic:nvPicPr>
+                    <pic:cNvPr id="0" name=""/>
+                    <pic:cNvPicPr/>
+                  </pic:nvPicPr>
+                  <pic:blipFill>
+                    <a:blip r:embed="rId19" cstate="print">
+                      <a:extLst>
+                        <a:ext uri="{28A0092B-C50C-407E-A947-70E740481C1C}">
+                          <a14:useLocalDpi xmlns:a14="http://schemas.microsoft.com/office/drawing/2010/main" val="0"/>
+                        </a:ext>
+                      </a:extLst>
+                    </a:blip>
+                    <a:stretch>
+                      <a:fillRect/>
+                    </a:stretch>
+                  </pic:blipFill>
+                  <pic:spPr>
+                    <a:xfrm>
+                      <a:off x="0" y="0"/>
+                      <a:ext cx="2438400" cy="2508250"/>
+                    </a:xfrm>
+                    <a:prstGeom prst="rect">
+                      <a:avLst/>
+                    </a:prstGeom>
+                  </pic:spPr>
+                </pic:pic>
+              </a:graphicData>
+            </a:graphic>
+            <wp14:sizeRelH relativeFrom="page">
+              <wp14:pctWidth>0</wp14:pctWidth>
+            </wp14:sizeRelH>
+            <wp14:sizeRelV relativeFrom="page">
+              <wp14:pctHeight>0</wp14:pctHeight>
+            </wp14:sizeRelV>
+          </wp:anchor>
+        </w:drawing>
+      </w:r>
+      <w:r>
+        <w:t>Originale</w:t>
+      </w:r>
+      <w:r>
+        <w:tab/>
+      </w:r>
+      <w:r>
+        <w:tab/>
+      </w:r>
+      <w:r>
+        <w:tab/>
+        <w:t xml:space="preserve">      Après transformation</w:t>
+      </w:r>
+    </w:p>
+    <w:p>
+      <w:pPr>
+        <w:ind w:left="708" w:firstLine="708"/>
+        <w:jc w:val="both"/>
+      </w:pPr>
+    </w:p>
+    <w:p>
+      <w:pPr>
+        <w:ind w:left="708" w:firstLine="708"/>
+        <w:jc w:val="both"/>
+      </w:pPr>
+    </w:p>
+    <w:p>
+      <w:pPr>
+        <w:ind w:left="708" w:firstLine="708"/>
+        <w:jc w:val="both"/>
+      </w:pPr>
+    </w:p>
+    <w:p>
+      <w:pPr>
+        <w:ind w:left="708" w:firstLine="708"/>
+        <w:jc w:val="both"/>
+      </w:pPr>
+    </w:p>
+    <w:p>
+      <w:pPr>
+        <w:ind w:left="708" w:firstLine="708"/>
+        <w:jc w:val="both"/>
+      </w:pPr>
+    </w:p>
+    <w:p>
+      <w:pPr>
+        <w:ind w:left="708" w:firstLine="708"/>
+        <w:jc w:val="both"/>
+      </w:pPr>
+    </w:p>
+    <w:p>
+      <w:pPr>
+        <w:ind w:left="708" w:firstLine="708"/>
+        <w:jc w:val="both"/>
+      </w:pPr>
+    </w:p>
+    <w:p>
+      <w:pPr>
+        <w:ind w:left="708" w:firstLine="708"/>
+        <w:jc w:val="both"/>
+      </w:pPr>
+    </w:p>
+    <w:p>
+      <w:pPr>
+        <w:jc w:val="both"/>
+      </w:pPr>
+      <w:r>
+        <w:t>Nous pouvons constater sur cet échantillon que l’algorithme conserve de nombreux détails à la façon de l’algorithme du gradient tout en les délimitant nettement les uns par rapport aux autres à la façon de l’algorithme avec seuillage.</w:t>
+      </w:r>
+    </w:p>
+    <w:p>
+      <w:pPr>
+        <w:jc w:val="both"/>
+        <w:rPr>
+          <w:i/>
+        </w:rPr>
+      </w:pPr>
+      <w:proofErr w:type="gramStart"/>
+      <w:r>
+        <w:rPr>
+          <w:i/>
+        </w:rPr>
+        <w:t>micros</w:t>
+      </w:r>
+      <w:proofErr w:type="gramEnd"/>
+    </w:p>
+    <w:p>
+      <w:pPr>
+        <w:jc w:val="both"/>
+      </w:pPr>
+      <w:r>
+        <w:rPr>
+          <w:noProof/>
+          <w:lang w:eastAsia="fr-FR"/>
+        </w:rPr>
+        <w:drawing>
+          <wp:anchor distT="0" distB="0" distL="114300" distR="114300" simplePos="0" relativeHeight="251684864" behindDoc="1" locked="0" layoutInCell="1" allowOverlap="1" wp14:anchorId="7439C5C7" wp14:editId="6765625F">
+            <wp:simplePos x="0" y="0"/>
+            <wp:positionH relativeFrom="column">
+              <wp:posOffset>-31115</wp:posOffset>
+            </wp:positionH>
+            <wp:positionV relativeFrom="paragraph">
+              <wp:posOffset>194310</wp:posOffset>
+            </wp:positionV>
+            <wp:extent cx="2423795" cy="2461260"/>
+            <wp:effectExtent l="0" t="0" r="0" b="0"/>
+            <wp:wrapTight wrapText="bothSides">
+              <wp:wrapPolygon edited="0">
+                <wp:start x="0" y="0"/>
+                <wp:lineTo x="0" y="21399"/>
+                <wp:lineTo x="21391" y="21399"/>
+                <wp:lineTo x="21391" y="0"/>
+                <wp:lineTo x="0" y="0"/>
+              </wp:wrapPolygon>
+            </wp:wrapTight>
+            <wp:docPr id="27" name="Image 27"/>
+            <wp:cNvGraphicFramePr>
+              <a:graphicFrameLocks xmlns:a="http://schemas.openxmlformats.org/drawingml/2006/main" noChangeAspect="1"/>
+            </wp:cNvGraphicFramePr>
+            <a:graphic xmlns:a="http://schemas.openxmlformats.org/drawingml/2006/main">
+              <a:graphicData uri="http://schemas.openxmlformats.org/drawingml/2006/picture">
+                <pic:pic xmlns:pic="http://schemas.openxmlformats.org/drawingml/2006/picture">
+                  <pic:nvPicPr>
+                    <pic:cNvPr id="0" name=""/>
+                    <pic:cNvPicPr/>
+                  </pic:nvPicPr>
+                  <pic:blipFill>
+                    <a:blip r:embed="rId30">
+                      <a:extLst>
+                        <a:ext uri="{28A0092B-C50C-407E-A947-70E740481C1C}">
+                          <a14:useLocalDpi xmlns:a14="http://schemas.microsoft.com/office/drawing/2010/main" val="0"/>
+                        </a:ext>
+                      </a:extLst>
+                    </a:blip>
+                    <a:stretch>
+                      <a:fillRect/>
+                    </a:stretch>
+                  </pic:blipFill>
+                  <pic:spPr>
+                    <a:xfrm>
+                      <a:off x="0" y="0"/>
+                      <a:ext cx="2423795" cy="2461260"/>
+                    </a:xfrm>
+                    <a:prstGeom prst="rect">
+                      <a:avLst/>
+                    </a:prstGeom>
+                  </pic:spPr>
+                </pic:pic>
+              </a:graphicData>
+            </a:graphic>
+            <wp14:sizeRelH relativeFrom="page">
+              <wp14:pctWidth>0</wp14:pctWidth>
+            </wp14:sizeRelH>
+            <wp14:sizeRelV relativeFrom="page">
+              <wp14:pctHeight>0</wp14:pctHeight>
+            </wp14:sizeRelV>
+          </wp:anchor>
+        </w:drawing>
+      </w:r>
+      <w:r>
+        <w:rPr>
+          <w:noProof/>
+          <w:lang w:eastAsia="fr-FR"/>
+        </w:rPr>
+        <w:drawing>
+          <wp:anchor distT="0" distB="0" distL="114300" distR="114300" simplePos="0" relativeHeight="251683840" behindDoc="1" locked="0" layoutInCell="1" allowOverlap="1" wp14:anchorId="13E29202" wp14:editId="76081391">
+            <wp:simplePos x="0" y="0"/>
+            <wp:positionH relativeFrom="column">
+              <wp:posOffset>2392045</wp:posOffset>
+            </wp:positionH>
+            <wp:positionV relativeFrom="paragraph">
+              <wp:posOffset>195580</wp:posOffset>
+            </wp:positionV>
+            <wp:extent cx="2416810" cy="2461260"/>
+            <wp:effectExtent l="0" t="0" r="2540" b="0"/>
+            <wp:wrapTight wrapText="bothSides">
+              <wp:wrapPolygon edited="0">
+                <wp:start x="0" y="0"/>
+                <wp:lineTo x="0" y="21399"/>
+                <wp:lineTo x="21452" y="21399"/>
+                <wp:lineTo x="21452" y="0"/>
+                <wp:lineTo x="0" y="0"/>
+              </wp:wrapPolygon>
+            </wp:wrapTight>
+            <wp:docPr id="25" name="Image 25"/>
+            <wp:cNvGraphicFramePr>
+              <a:graphicFrameLocks xmlns:a="http://schemas.openxmlformats.org/drawingml/2006/main" noChangeAspect="1"/>
+            </wp:cNvGraphicFramePr>
+            <a:graphic xmlns:a="http://schemas.openxmlformats.org/drawingml/2006/main">
+              <a:graphicData uri="http://schemas.openxmlformats.org/drawingml/2006/picture">
+                <pic:pic xmlns:pic="http://schemas.openxmlformats.org/drawingml/2006/picture">
+                  <pic:nvPicPr>
+                    <pic:cNvPr id="0" name=""/>
+                    <pic:cNvPicPr/>
+                  </pic:nvPicPr>
+                  <pic:blipFill>
+                    <a:blip r:embed="rId31">
+                      <a:extLst>
+                        <a:ext uri="{28A0092B-C50C-407E-A947-70E740481C1C}">
+                          <a14:useLocalDpi xmlns:a14="http://schemas.microsoft.com/office/drawing/2010/main" val="0"/>
+                        </a:ext>
+                      </a:extLst>
+                    </a:blip>
+                    <a:stretch>
+                      <a:fillRect/>
+                    </a:stretch>
+                  </pic:blipFill>
+                  <pic:spPr>
+                    <a:xfrm>
+                      <a:off x="0" y="0"/>
+                      <a:ext cx="2416810" cy="2461260"/>
+                    </a:xfrm>
+                    <a:prstGeom prst="rect">
+                      <a:avLst/>
+                    </a:prstGeom>
+                  </pic:spPr>
+                </pic:pic>
+              </a:graphicData>
+            </a:graphic>
+            <wp14:sizeRelH relativeFrom="page">
+              <wp14:pctWidth>0</wp14:pctWidth>
+            </wp14:sizeRelH>
+            <wp14:sizeRelV relativeFrom="page">
+              <wp14:pctHeight>0</wp14:pctHeight>
+            </wp14:sizeRelV>
+          </wp:anchor>
+        </w:drawing>
+      </w:r>
+      <w:r>
+        <w:tab/>
+      </w:r>
+      <w:r>
+        <w:tab/>
+        <w:t>Originale</w:t>
+      </w:r>
+      <w:r>
+        <w:tab/>
+      </w:r>
+      <w:r>
+        <w:tab/>
+      </w:r>
+      <w:r>
+        <w:tab/>
+        <w:t xml:space="preserve">      Après transformation</w:t>
+      </w:r>
+    </w:p>
+    <w:p>
+      <w:pPr>
+        <w:jc w:val="both"/>
+      </w:pPr>
+    </w:p>
+    <w:p>
+      <w:pPr>
+        <w:jc w:val="both"/>
+      </w:pPr>
+    </w:p>
+    <w:p>
+      <w:pPr>
+        <w:jc w:val="both"/>
+      </w:pPr>
+    </w:p>
+    <w:p>
+      <w:pPr>
+        <w:jc w:val="both"/>
+      </w:pPr>
+    </w:p>
+    <w:p>
+      <w:pPr>
+        <w:jc w:val="both"/>
+      </w:pPr>
+    </w:p>
+    <w:p>
+      <w:pPr>
+        <w:jc w:val="both"/>
+      </w:pPr>
+    </w:p>
+    <w:p>
+      <w:pPr>
+        <w:jc w:val="both"/>
+      </w:pPr>
+    </w:p>
+    <w:p>
+      <w:pPr>
+        <w:jc w:val="both"/>
+      </w:pPr>
+    </w:p>
+    <w:p>
+      <w:pPr>
+        <w:jc w:val="both"/>
+      </w:pPr>
+      <w:r>
+        <w:t>Nous constatons encore une fois que cet algorithme effectue un travail intermédiaire entre celui du gradient et celui du gradient avec seuil. Grâce aux contours ainsi formés et aux différentes nuances de gris les composant, il devrait être possible de discerner plusieurs catégories d’</w:t>
+      </w:r>
+      <w:r>
+        <w:t>objet</w:t>
+      </w:r>
+      <w:r>
+        <w:t>s en fonction de la valeur d’intensité de leurs contours.</w:t>
+      </w:r>
+    </w:p>
+    <w:p>
+      <w:pPr>
+        <w:jc w:val="both"/>
+        <w:rPr>
+          <w:i/>
+        </w:rPr>
+      </w:pPr>
+      <w:proofErr w:type="gramStart"/>
+      <w:r>
+        <w:rPr>
+          <w:i/>
+        </w:rPr>
+        <w:lastRenderedPageBreak/>
+        <w:t>photo</w:t>
+      </w:r>
+      <w:proofErr w:type="gramEnd"/>
+    </w:p>
+    <w:p>
+      <w:pPr>
+        <w:jc w:val="both"/>
+      </w:pPr>
+      <w:r>
+        <w:rPr>
+          <w:noProof/>
+          <w:lang w:eastAsia="fr-FR"/>
+        </w:rPr>
+        <w:drawing>
+          <wp:anchor distT="0" distB="0" distL="114300" distR="114300" simplePos="0" relativeHeight="251685888" behindDoc="1" locked="0" layoutInCell="1" allowOverlap="1" wp14:anchorId="7670F009" wp14:editId="65B58F04">
+            <wp:simplePos x="0" y="0"/>
+            <wp:positionH relativeFrom="column">
+              <wp:posOffset>-635</wp:posOffset>
+            </wp:positionH>
+            <wp:positionV relativeFrom="paragraph">
+              <wp:posOffset>212725</wp:posOffset>
+            </wp:positionV>
+            <wp:extent cx="5067300" cy="2676525"/>
+            <wp:effectExtent l="0" t="0" r="0" b="9525"/>
+            <wp:wrapTight wrapText="bothSides">
+              <wp:wrapPolygon edited="0">
+                <wp:start x="0" y="0"/>
+                <wp:lineTo x="0" y="21523"/>
+                <wp:lineTo x="21519" y="21523"/>
+                <wp:lineTo x="21519" y="0"/>
+                <wp:lineTo x="0" y="0"/>
+              </wp:wrapPolygon>
+            </wp:wrapTight>
+            <wp:docPr id="28" name="Image 28"/>
+            <wp:cNvGraphicFramePr>
+              <a:graphicFrameLocks xmlns:a="http://schemas.openxmlformats.org/drawingml/2006/main" noChangeAspect="1"/>
+            </wp:cNvGraphicFramePr>
+            <a:graphic xmlns:a="http://schemas.openxmlformats.org/drawingml/2006/main">
+              <a:graphicData uri="http://schemas.openxmlformats.org/drawingml/2006/picture">
+                <pic:pic xmlns:pic="http://schemas.openxmlformats.org/drawingml/2006/picture">
+                  <pic:nvPicPr>
+                    <pic:cNvPr id="0" name=""/>
+                    <pic:cNvPicPr/>
+                  </pic:nvPicPr>
+                  <pic:blipFill>
+                    <a:blip r:embed="rId32">
+                      <a:extLst>
+                        <a:ext uri="{28A0092B-C50C-407E-A947-70E740481C1C}">
+                          <a14:useLocalDpi xmlns:a14="http://schemas.microsoft.com/office/drawing/2010/main" val="0"/>
+                        </a:ext>
+                      </a:extLst>
+                    </a:blip>
+                    <a:stretch>
+                      <a:fillRect/>
+                    </a:stretch>
+                  </pic:blipFill>
+                  <pic:spPr>
+                    <a:xfrm>
+                      <a:off x="0" y="0"/>
+                      <a:ext cx="5067300" cy="2676525"/>
+                    </a:xfrm>
+                    <a:prstGeom prst="rect">
+                      <a:avLst/>
+                    </a:prstGeom>
+                  </pic:spPr>
+                </pic:pic>
+              </a:graphicData>
+            </a:graphic>
+            <wp14:sizeRelH relativeFrom="page">
+              <wp14:pctWidth>0</wp14:pctWidth>
+            </wp14:sizeRelH>
+            <wp14:sizeRelV relativeFrom="page">
+              <wp14:pctHeight>0</wp14:pctHeight>
+            </wp14:sizeRelV>
+          </wp:anchor>
+        </w:drawing>
+      </w:r>
+      <w:r>
+        <w:tab/>
+      </w:r>
+      <w:r>
+        <w:tab/>
+        <w:t>Originale</w:t>
+      </w:r>
+      <w:r>
+        <w:tab/>
+      </w:r>
+      <w:r>
+        <w:tab/>
+      </w:r>
+      <w:r>
+        <w:tab/>
+      </w:r>
+      <w:r>
+        <w:tab/>
+        <w:t>Après transformation</w:t>
+      </w:r>
+    </w:p>
+    <w:p>
+      <w:pPr>
+        <w:jc w:val="both"/>
+      </w:pPr>
+    </w:p>
+    <w:p/>
+    <w:p/>
+    <w:p/>
+    <w:p/>
+    <w:p/>
+    <w:p/>
+    <w:p/>
+    <w:p>
+      <w:pPr>
+        <w:jc w:val="both"/>
+      </w:pPr>
+      <w:r>
+        <w:t>Cet échantillon nous montre encore une fois la capacité de cet algorithme à délimiter les contours tout en conservant les détails. En effet, on peut très clairement discerner les détails du visage, de l’appareil photo ainsi que des bâtiments en arrière-plan.</w:t>
+      </w:r>
+      <w:r>
+        <w:t xml:space="preserve"> On notera également que ce qui pourrait être considéré comme des parasites au niveau de la pelouse pourraient au contraire se révéler utiles pour former les limitations ou les fondations d’une texture simplifiée.</w:t>
+      </w:r>
+    </w:p>
+    <w:p>
+      <w:pPr>
+        <w:jc w:val="both"/>
+      </w:pPr>
+    </w:p>
+    <w:p>
+      <w:pPr>
+        <w:jc w:val="both"/>
+        <w:rPr>
+          <w:i/>
+        </w:rPr>
+      </w:pPr>
+      <w:r>
+        <w:rPr>
+          <w:i/>
+        </w:rPr>
+        <w:t>Souris</w:t>
+      </w:r>
+    </w:p>
+    <w:p>
+      <w:pPr>
+        <w:jc w:val="both"/>
+        <w:rPr>
+          <w:i/>
+        </w:rPr>
+      </w:pPr>
+      <w:r>
+        <w:rPr>
+          <w:noProof/>
+          <w:lang w:eastAsia="fr-FR"/>
+        </w:rPr>
+        <w:drawing>
+          <wp:anchor distT="0" distB="0" distL="114300" distR="114300" simplePos="0" relativeHeight="251686912" behindDoc="1" locked="0" layoutInCell="1" allowOverlap="1" wp14:anchorId="7CDC08B4" wp14:editId="2046CE57">
+            <wp:simplePos x="0" y="0"/>
+            <wp:positionH relativeFrom="column">
+              <wp:posOffset>45085</wp:posOffset>
+            </wp:positionH>
+            <wp:positionV relativeFrom="paragraph">
+              <wp:posOffset>234315</wp:posOffset>
+            </wp:positionV>
+            <wp:extent cx="4597400" cy="2240280"/>
+            <wp:effectExtent l="0" t="0" r="0" b="7620"/>
+            <wp:wrapTight wrapText="bothSides">
+              <wp:wrapPolygon edited="0">
+                <wp:start x="0" y="0"/>
+                <wp:lineTo x="0" y="21490"/>
+                <wp:lineTo x="21481" y="21490"/>
+                <wp:lineTo x="21481" y="0"/>
+                <wp:lineTo x="0" y="0"/>
+              </wp:wrapPolygon>
+            </wp:wrapTight>
+            <wp:docPr id="29" name="Image 29"/>
+            <wp:cNvGraphicFramePr>
+              <a:graphicFrameLocks xmlns:a="http://schemas.openxmlformats.org/drawingml/2006/main" noChangeAspect="1"/>
+            </wp:cNvGraphicFramePr>
+            <a:graphic xmlns:a="http://schemas.openxmlformats.org/drawingml/2006/main">
+              <a:graphicData uri="http://schemas.openxmlformats.org/drawingml/2006/picture">
+                <pic:pic xmlns:pic="http://schemas.openxmlformats.org/drawingml/2006/picture">
+                  <pic:nvPicPr>
+                    <pic:cNvPr id="0" name=""/>
+                    <pic:cNvPicPr/>
+                  </pic:nvPicPr>
+                  <pic:blipFill>
+                    <a:blip r:embed="rId33">
+                      <a:extLst>
+                        <a:ext uri="{28A0092B-C50C-407E-A947-70E740481C1C}">
+                          <a14:useLocalDpi xmlns:a14="http://schemas.microsoft.com/office/drawing/2010/main" val="0"/>
+                        </a:ext>
+                      </a:extLst>
+                    </a:blip>
+                    <a:stretch>
+                      <a:fillRect/>
+                    </a:stretch>
+                  </pic:blipFill>
+                  <pic:spPr>
+                    <a:xfrm>
+                      <a:off x="0" y="0"/>
+                      <a:ext cx="4597400" cy="2240280"/>
+                    </a:xfrm>
+                    <a:prstGeom prst="rect">
+                      <a:avLst/>
+                    </a:prstGeom>
+                  </pic:spPr>
+                </pic:pic>
+              </a:graphicData>
+            </a:graphic>
+            <wp14:sizeRelH relativeFrom="page">
+              <wp14:pctWidth>0</wp14:pctWidth>
+            </wp14:sizeRelH>
+            <wp14:sizeRelV relativeFrom="page">
+              <wp14:pctHeight>0</wp14:pctHeight>
+            </wp14:sizeRelV>
+          </wp:anchor>
+        </w:drawing>
+      </w:r>
+      <w:r>
+        <w:tab/>
+      </w:r>
+      <w:r>
+        <w:tab/>
+        <w:t>Originale</w:t>
+      </w:r>
+      <w:r>
+        <w:tab/>
+      </w:r>
+      <w:r>
+        <w:tab/>
+      </w:r>
+      <w:r>
+        <w:tab/>
+        <w:t>Après transformation</w:t>
+      </w:r>
+    </w:p>
+    <w:p>
+      <w:pPr>
+        <w:jc w:val="both"/>
+      </w:pPr>
+    </w:p>
+    <w:p>
+      <w:pPr>
+        <w:jc w:val="both"/>
+      </w:pPr>
+    </w:p>
+    <w:p>
+      <w:pPr>
+        <w:jc w:val="both"/>
+      </w:pPr>
+    </w:p>
+    <w:p>
+      <w:pPr>
+        <w:jc w:val="both"/>
+      </w:pPr>
+    </w:p>
+    <w:p>
+      <w:pPr>
+        <w:jc w:val="both"/>
+      </w:pPr>
+    </w:p>
+    <w:p>
+      <w:pPr>
+        <w:jc w:val="both"/>
+      </w:pPr>
+    </w:p>
+    <w:p>
+      <w:pPr>
+        <w:jc w:val="both"/>
+      </w:pPr>
+    </w:p>
+    <w:p>
+      <w:pPr>
+        <w:jc w:val="both"/>
+      </w:pPr>
+      <w:r>
+        <w:t>Sur cet échantillon, les détails de la souris semblent correctement délimités, bien que des motifs curieux se forment sur le corps de celle-ci. On notera au passage que cela ne correspond pas au résultat exposé dans l’exemple du cours.</w:t>
+      </w:r>
+    </w:p>
+    <w:p>
+      <w:pPr>
+        <w:jc w:val="both"/>
+      </w:pPr>
+    </w:p>
+    <w:p>
+      <w:pPr>
+        <w:jc w:val="both"/>
+      </w:pPr>
+    </w:p>
+    <w:p>
+      <w:pPr>
+        <w:jc w:val="both"/>
+      </w:pPr>
+      <w:proofErr w:type="spellStart"/>
+      <w:r>
+        <w:rPr>
+          <w:i/>
+        </w:rPr>
+        <w:lastRenderedPageBreak/>
+        <w:t>Synth</w:t>
+      </w:r>
+      <w:proofErr w:type="spellEnd"/>
+    </w:p>
+    <w:p>
+      <w:pPr>
+        <w:jc w:val="both"/>
+      </w:pPr>
+      <w:r>
+        <w:rPr>
+          <w:noProof/>
+          <w:lang w:eastAsia="fr-FR"/>
+        </w:rPr>
+        <w:drawing>
+          <wp:anchor distT="0" distB="0" distL="114300" distR="114300" simplePos="0" relativeHeight="251687936" behindDoc="1" locked="0" layoutInCell="1" allowOverlap="1">
+            <wp:simplePos x="0" y="0"/>
+            <wp:positionH relativeFrom="column">
+              <wp:posOffset>-635</wp:posOffset>
+            </wp:positionH>
+            <wp:positionV relativeFrom="paragraph">
+              <wp:posOffset>209550</wp:posOffset>
+            </wp:positionV>
+            <wp:extent cx="5029200" cy="2667000"/>
+            <wp:effectExtent l="0" t="0" r="0" b="0"/>
+            <wp:wrapTight wrapText="bothSides">
+              <wp:wrapPolygon edited="0">
+                <wp:start x="0" y="0"/>
+                <wp:lineTo x="0" y="21446"/>
+                <wp:lineTo x="21518" y="21446"/>
+                <wp:lineTo x="21518" y="0"/>
+                <wp:lineTo x="0" y="0"/>
+              </wp:wrapPolygon>
+            </wp:wrapTight>
+            <wp:docPr id="30" name="Image 30"/>
+            <wp:cNvGraphicFramePr>
+              <a:graphicFrameLocks xmlns:a="http://schemas.openxmlformats.org/drawingml/2006/main" noChangeAspect="1"/>
+            </wp:cNvGraphicFramePr>
+            <a:graphic xmlns:a="http://schemas.openxmlformats.org/drawingml/2006/main">
+              <a:graphicData uri="http://schemas.openxmlformats.org/drawingml/2006/picture">
+                <pic:pic xmlns:pic="http://schemas.openxmlformats.org/drawingml/2006/picture">
+                  <pic:nvPicPr>
+                    <pic:cNvPr id="0" name=""/>
+                    <pic:cNvPicPr/>
+                  </pic:nvPicPr>
+                  <pic:blipFill>
+                    <a:blip r:embed="rId34">
+                      <a:extLst>
+                        <a:ext uri="{28A0092B-C50C-407E-A947-70E740481C1C}">
+                          <a14:useLocalDpi xmlns:a14="http://schemas.microsoft.com/office/drawing/2010/main" val="0"/>
+                        </a:ext>
+                      </a:extLst>
+                    </a:blip>
+                    <a:stretch>
+                      <a:fillRect/>
+                    </a:stretch>
+                  </pic:blipFill>
+                  <pic:spPr>
+                    <a:xfrm>
+                      <a:off x="0" y="0"/>
+                      <a:ext cx="5029200" cy="2667000"/>
+                    </a:xfrm>
+                    <a:prstGeom prst="rect">
+                      <a:avLst/>
+                    </a:prstGeom>
+                  </pic:spPr>
+                </pic:pic>
+              </a:graphicData>
+            </a:graphic>
+            <wp14:sizeRelH relativeFrom="page">
+              <wp14:pctWidth>0</wp14:pctWidth>
+            </wp14:sizeRelH>
+            <wp14:sizeRelV relativeFrom="page">
+              <wp14:pctHeight>0</wp14:pctHeight>
+            </wp14:sizeRelV>
+          </wp:anchor>
+        </w:drawing>
+      </w:r>
+      <w:r>
+        <w:tab/>
+      </w:r>
+      <w:r>
+        <w:tab/>
+        <w:t>Originale</w:t>
+      </w:r>
+      <w:r>
+        <w:tab/>
+      </w:r>
+      <w:r>
+        <w:tab/>
+      </w:r>
+      <w:r>
+        <w:tab/>
+      </w:r>
+      <w:r>
+        <w:tab/>
+        <w:t>Après transformation</w:t>
+      </w:r>
+    </w:p>
+    <w:p/>
+    <w:p/>
+    <w:p/>
+    <w:p/>
+    <w:p/>
+    <w:p/>
+    <w:p/>
+    <w:p/>
+    <w:p>
+      <w:pPr>
+        <w:tabs>
+          <w:tab w:val="left" w:pos="2040"/>
+        </w:tabs>
+        <w:jc w:val="both"/>
+      </w:pPr>
+      <w:r>
+        <w:t xml:space="preserve">Nous pouvons constater sur cet échantillon que les contours sont toujours très bien délimités. La différence notable réside encore une fois dans les zones poivres et sel, ainsi que dans le dégradé de blanc dans le disque en bas à droite. En effet, la zone poivre et sel semble avoir été </w:t>
+      </w:r>
+      <w:proofErr w:type="gramStart"/>
+      <w:r>
+        <w:t>reproduite</w:t>
+      </w:r>
+      <w:proofErr w:type="gramEnd"/>
+      <w:r>
+        <w:t xml:space="preserve"> plus fidèlement par rapport aux autres algorithmes. Il en va de même avec le dégradé de blanc dont la structure semble avoir été parfaitement révélée.</w:t>
+      </w:r>
+    </w:p>
+    <w:p>
+      <w:pPr>
+        <w:tabs>
+          <w:tab w:val="left" w:pos="2040"/>
+        </w:tabs>
+        <w:jc w:val="both"/>
+      </w:pPr>
+    </w:p>
+    <w:p>
+      <w:pPr>
+        <w:tabs>
+          <w:tab w:val="left" w:pos="2040"/>
+        </w:tabs>
+        <w:jc w:val="both"/>
+        <w:rPr>
+          <w:b/>
+        </w:rPr>
+      </w:pPr>
+      <w:r>
+        <w:rPr>
+          <w:b/>
+        </w:rPr>
+        <w:t xml:space="preserve">Exercice 4 : Seuillage par </w:t>
+      </w:r>
+      <w:proofErr w:type="spellStart"/>
+      <w:r>
+        <w:rPr>
+          <w:b/>
+        </w:rPr>
+        <w:t>hysteresis</w:t>
+      </w:r>
+      <w:proofErr w:type="spellEnd"/>
+    </w:p>
+    <w:p>
+      <w:pPr>
+        <w:tabs>
+          <w:tab w:val="left" w:pos="2040"/>
+        </w:tabs>
+        <w:jc w:val="both"/>
+      </w:pPr>
       <w:bookmarkStart w:id="0" w:name="_GoBack"/>
       <w:bookmarkEnd w:id="0"/>
     </w:p>
-    <w:p>
-      <w:pPr>
-        <w:jc w:val="both"/>
-      </w:pPr>
-      <w:r>
-        <w:rPr>
-          <w:b/>
-        </w:rPr>
-        <w:lastRenderedPageBreak/>
-        <w:t>Question 3 : Suppression des non maxima</w:t>
-      </w:r>
-    </w:p>
-    <w:p>
-      <w:pPr>
-        <w:jc w:val="both"/>
-      </w:pPr>
-    </w:p>
     <w:sectPr>
-      <w:headerReference w:type="default" r:id="rId29"/>
+      <w:headerReference w:type="default" r:id="rId35"/>
       <w:pgSz w:w="11906" w:h="16838"/>
       <w:pgMar w:top="1417" w:right="1417" w:bottom="1417" w:left="1417" w:header="708" w:footer="708" w:gutter="0"/>
       <w:cols w:space="708"/>

</xml_diff>